<commit_message>
Dodanie wizualiazcji oraz zbadanie dostępnych rozwiązań związanych w odejściami pracowników (research w danej dziedzinie)
Do specyfikacji doszła makieta wizulizacji oraz zbadanie dostępnych rozwiązań na rynku
</commit_message>
<xml_diff>
--- a/Odejscia_pracownikow.docx
+++ b/Odejscia_pracownikow.docx
@@ -5,6 +5,7 @@
     <w:sdt>
       <w:sdtPr>
         <w:rPr>
+          <w:rFonts w:eastAsiaTheme="minorHAnsi"/>
           <w:color w:val="4472C4" w:themeColor="accent1"/>
           <w:lang w:val="pl-PL"/>
         </w:rPr>
@@ -16,7 +17,6 @@
       </w:sdtPr>
       <w:sdtEndPr>
         <w:rPr>
-          <w:rFonts w:eastAsiaTheme="minorHAnsi"/>
           <w:color w:val="auto"/>
         </w:rPr>
       </w:sdtEndPr>
@@ -666,7 +666,7 @@
             </w:rPr>
             <w:fldChar w:fldCharType="separate"/>
           </w:r>
-          <w:hyperlink w:anchor="_Toc128835169" w:history="1">
+          <w:hyperlink w:anchor="_Toc129972484" w:history="1">
             <w:r>
               <w:rPr>
                 <w:rStyle w:val="Hipercze"/>
@@ -709,7 +709,7 @@
                 <w:noProof/>
                 <w:webHidden/>
               </w:rPr>
-              <w:instrText xml:space="preserve"> PAGEREF _Toc128835169 \h </w:instrText>
+              <w:instrText xml:space="preserve"> PAGEREF _Toc129972484 \h </w:instrText>
             </w:r>
             <w:r>
               <w:rPr>
@@ -752,7 +752,7 @@
               <w:noProof/>
             </w:rPr>
           </w:pPr>
-          <w:hyperlink w:anchor="_Toc128835170" w:history="1">
+          <w:hyperlink w:anchor="_Toc129972485" w:history="1">
             <w:r>
               <w:rPr>
                 <w:rStyle w:val="Hipercze"/>
@@ -795,7 +795,7 @@
                 <w:noProof/>
                 <w:webHidden/>
               </w:rPr>
-              <w:instrText xml:space="preserve"> PAGEREF _Toc128835170 \h </w:instrText>
+              <w:instrText xml:space="preserve"> PAGEREF _Toc129972485 \h </w:instrText>
             </w:r>
             <w:r>
               <w:rPr>
@@ -838,7 +838,7 @@
               <w:noProof/>
             </w:rPr>
           </w:pPr>
-          <w:hyperlink w:anchor="_Toc128835171" w:history="1">
+          <w:hyperlink w:anchor="_Toc129972486" w:history="1">
             <w:r>
               <w:rPr>
                 <w:rStyle w:val="Hipercze"/>
@@ -860,7 +860,7 @@
                 <w:noProof/>
                 <w:lang w:val="pl-PL"/>
               </w:rPr>
-              <w:t>Obecna architektura klienta</w:t>
+              <w:t>Przeprowadzone analizy na podstawie danych ogólnodostępnych</w:t>
             </w:r>
             <w:r>
               <w:rPr>
@@ -881,7 +881,7 @@
                 <w:noProof/>
                 <w:webHidden/>
               </w:rPr>
-              <w:instrText xml:space="preserve"> PAGEREF _Toc128835171 \h </w:instrText>
+              <w:instrText xml:space="preserve"> PAGEREF _Toc129972486 \h </w:instrText>
             </w:r>
             <w:r>
               <w:rPr>
@@ -924,7 +924,7 @@
               <w:noProof/>
             </w:rPr>
           </w:pPr>
-          <w:hyperlink w:anchor="_Toc128835172" w:history="1">
+          <w:hyperlink w:anchor="_Toc129972487" w:history="1">
             <w:r>
               <w:rPr>
                 <w:rStyle w:val="Hipercze"/>
@@ -946,7 +946,7 @@
                 <w:noProof/>
                 <w:lang w:val="pl-PL"/>
               </w:rPr>
-              <w:t>Data dictionary (słownik danych)</w:t>
+              <w:t>Obecna architektura klienta</w:t>
             </w:r>
             <w:r>
               <w:rPr>
@@ -967,7 +967,7 @@
                 <w:noProof/>
                 <w:webHidden/>
               </w:rPr>
-              <w:instrText xml:space="preserve"> PAGEREF _Toc128835172 \h </w:instrText>
+              <w:instrText xml:space="preserve"> PAGEREF _Toc129972487 \h </w:instrText>
             </w:r>
             <w:r>
               <w:rPr>
@@ -1010,7 +1010,7 @@
               <w:noProof/>
             </w:rPr>
           </w:pPr>
-          <w:hyperlink w:anchor="_Toc128835173" w:history="1">
+          <w:hyperlink w:anchor="_Toc129972488" w:history="1">
             <w:r>
               <w:rPr>
                 <w:rStyle w:val="Hipercze"/>
@@ -1032,7 +1032,7 @@
                 <w:noProof/>
                 <w:lang w:val="pl-PL"/>
               </w:rPr>
-              <w:t>Decision logs (dzienniki decyzji) – uzgodnione z klientem</w:t>
+              <w:t>Data dictionary (słownik danych)</w:t>
             </w:r>
             <w:r>
               <w:rPr>
@@ -1053,7 +1053,7 @@
                 <w:noProof/>
                 <w:webHidden/>
               </w:rPr>
-              <w:instrText xml:space="preserve"> PAGEREF _Toc128835173 \h </w:instrText>
+              <w:instrText xml:space="preserve"> PAGEREF _Toc129972488 \h </w:instrText>
             </w:r>
             <w:r>
               <w:rPr>
@@ -1096,7 +1096,7 @@
               <w:noProof/>
             </w:rPr>
           </w:pPr>
-          <w:hyperlink w:anchor="_Toc128835174" w:history="1">
+          <w:hyperlink w:anchor="_Toc129972489" w:history="1">
             <w:r>
               <w:rPr>
                 <w:rStyle w:val="Hipercze"/>
@@ -1118,7 +1118,7 @@
                 <w:noProof/>
                 <w:lang w:val="pl-PL"/>
               </w:rPr>
-              <w:t>Medallion architecture (architektura medalionu)</w:t>
+              <w:t>Decision logs (dzienniki decyzji) – uzgodnione z klientem</w:t>
             </w:r>
             <w:r>
               <w:rPr>
@@ -1139,7 +1139,7 @@
                 <w:noProof/>
                 <w:webHidden/>
               </w:rPr>
-              <w:instrText xml:space="preserve"> PAGEREF _Toc128835174 \h </w:instrText>
+              <w:instrText xml:space="preserve"> PAGEREF _Toc129972489 \h </w:instrText>
             </w:r>
             <w:r>
               <w:rPr>
@@ -1159,7 +1159,7 @@
                 <w:noProof/>
                 <w:webHidden/>
               </w:rPr>
-              <w:t>6</w:t>
+              <w:t>5</w:t>
             </w:r>
             <w:r>
               <w:rPr>
@@ -1182,7 +1182,7 @@
               <w:noProof/>
             </w:rPr>
           </w:pPr>
-          <w:hyperlink w:anchor="_Toc128835175" w:history="1">
+          <w:hyperlink w:anchor="_Toc129972490" w:history="1">
             <w:r>
               <w:rPr>
                 <w:rStyle w:val="Hipercze"/>
@@ -1204,7 +1204,7 @@
                 <w:noProof/>
                 <w:lang w:val="pl-PL"/>
               </w:rPr>
-              <w:t>Zaproponowana logiczna architektura</w:t>
+              <w:t>Medallion architecture (architektura medalionu)</w:t>
             </w:r>
             <w:r>
               <w:rPr>
@@ -1225,7 +1225,7 @@
                 <w:noProof/>
                 <w:webHidden/>
               </w:rPr>
-              <w:instrText xml:space="preserve"> PAGEREF _Toc128835175 \h </w:instrText>
+              <w:instrText xml:space="preserve"> PAGEREF _Toc129972490 \h </w:instrText>
             </w:r>
             <w:r>
               <w:rPr>
@@ -1268,7 +1268,7 @@
               <w:noProof/>
             </w:rPr>
           </w:pPr>
-          <w:hyperlink w:anchor="_Toc128835176" w:history="1">
+          <w:hyperlink w:anchor="_Toc129972491" w:history="1">
             <w:r>
               <w:rPr>
                 <w:rStyle w:val="Hipercze"/>
@@ -1290,7 +1290,7 @@
                 <w:noProof/>
                 <w:lang w:val="pl-PL"/>
               </w:rPr>
-              <w:t>Product backlog (Backlog produktu)</w:t>
+              <w:t>Zaproponowana logiczna architektura</w:t>
             </w:r>
             <w:r>
               <w:rPr>
@@ -1311,7 +1311,7 @@
                 <w:noProof/>
                 <w:webHidden/>
               </w:rPr>
-              <w:instrText xml:space="preserve"> PAGEREF _Toc128835176 \h </w:instrText>
+              <w:instrText xml:space="preserve"> PAGEREF _Toc129972491 \h </w:instrText>
             </w:r>
             <w:r>
               <w:rPr>
@@ -1354,7 +1354,7 @@
               <w:noProof/>
             </w:rPr>
           </w:pPr>
-          <w:hyperlink w:anchor="_Toc128835177" w:history="1">
+          <w:hyperlink w:anchor="_Toc129972492" w:history="1">
             <w:r>
               <w:rPr>
                 <w:rStyle w:val="Hipercze"/>
@@ -1376,7 +1376,7 @@
                 <w:noProof/>
                 <w:lang w:val="pl-PL"/>
               </w:rPr>
-              <w:t>Wykres Gantta z podziałem na zadania i epici</w:t>
+              <w:t>Product backlog (Backlog produktu)</w:t>
             </w:r>
             <w:r>
               <w:rPr>
@@ -1397,7 +1397,7 @@
                 <w:noProof/>
                 <w:webHidden/>
               </w:rPr>
-              <w:instrText xml:space="preserve"> PAGEREF _Toc128835177 \h </w:instrText>
+              <w:instrText xml:space="preserve"> PAGEREF _Toc129972492 \h </w:instrText>
             </w:r>
             <w:r>
               <w:rPr>
@@ -1417,7 +1417,7 @@
                 <w:noProof/>
                 <w:webHidden/>
               </w:rPr>
-              <w:t>11</w:t>
+              <w:t>9</w:t>
             </w:r>
             <w:r>
               <w:rPr>
@@ -1440,7 +1440,7 @@
               <w:noProof/>
             </w:rPr>
           </w:pPr>
-          <w:hyperlink w:anchor="_Toc128835178" w:history="1">
+          <w:hyperlink w:anchor="_Toc129972493" w:history="1">
             <w:r>
               <w:rPr>
                 <w:rStyle w:val="Hipercze"/>
@@ -1462,7 +1462,7 @@
                 <w:noProof/>
                 <w:lang w:val="pl-PL"/>
               </w:rPr>
-              <w:t>Katalog produktów</w:t>
+              <w:t>Wykres Gantta z podziałem na zadania i epici</w:t>
             </w:r>
             <w:r>
               <w:rPr>
@@ -1483,7 +1483,7 @@
                 <w:noProof/>
                 <w:webHidden/>
               </w:rPr>
-              <w:instrText xml:space="preserve"> PAGEREF _Toc128835178 \h </w:instrText>
+              <w:instrText xml:space="preserve"> PAGEREF _Toc129972493 \h </w:instrText>
             </w:r>
             <w:r>
               <w:rPr>
@@ -1526,7 +1526,7 @@
               <w:noProof/>
             </w:rPr>
           </w:pPr>
-          <w:hyperlink w:anchor="_Toc128835179" w:history="1">
+          <w:hyperlink w:anchor="_Toc129972494" w:history="1">
             <w:r>
               <w:rPr>
                 <w:rStyle w:val="Hipercze"/>
@@ -1548,6 +1548,178 @@
                 <w:noProof/>
                 <w:lang w:val="pl-PL"/>
               </w:rPr>
+              <w:t>Katalog produktów</w:t>
+            </w:r>
+            <w:r>
+              <w:rPr>
+                <w:noProof/>
+                <w:webHidden/>
+              </w:rPr>
+              <w:tab/>
+            </w:r>
+            <w:r>
+              <w:rPr>
+                <w:noProof/>
+                <w:webHidden/>
+              </w:rPr>
+              <w:fldChar w:fldCharType="begin"/>
+            </w:r>
+            <w:r>
+              <w:rPr>
+                <w:noProof/>
+                <w:webHidden/>
+              </w:rPr>
+              <w:instrText xml:space="preserve"> PAGEREF _Toc129972494 \h </w:instrText>
+            </w:r>
+            <w:r>
+              <w:rPr>
+                <w:noProof/>
+                <w:webHidden/>
+              </w:rPr>
+            </w:r>
+            <w:r>
+              <w:rPr>
+                <w:noProof/>
+                <w:webHidden/>
+              </w:rPr>
+              <w:fldChar w:fldCharType="separate"/>
+            </w:r>
+            <w:r>
+              <w:rPr>
+                <w:noProof/>
+                <w:webHidden/>
+              </w:rPr>
+              <w:t>13</w:t>
+            </w:r>
+            <w:r>
+              <w:rPr>
+                <w:noProof/>
+                <w:webHidden/>
+              </w:rPr>
+              <w:fldChar w:fldCharType="end"/>
+            </w:r>
+          </w:hyperlink>
+        </w:p>
+        <w:p>
+          <w:pPr>
+            <w:pStyle w:val="Spistreci1"/>
+            <w:tabs>
+              <w:tab w:val="left" w:pos="660"/>
+              <w:tab w:val="right" w:leader="dot" w:pos="9350"/>
+            </w:tabs>
+            <w:rPr>
+              <w:rFonts w:eastAsiaTheme="minorEastAsia"/>
+              <w:noProof/>
+            </w:rPr>
+          </w:pPr>
+          <w:hyperlink w:anchor="_Toc129972495" w:history="1">
+            <w:r>
+              <w:rPr>
+                <w:rStyle w:val="Hipercze"/>
+                <w:noProof/>
+                <w:lang w:val="pl-PL"/>
+              </w:rPr>
+              <w:t>12.</w:t>
+            </w:r>
+            <w:r>
+              <w:rPr>
+                <w:rFonts w:eastAsiaTheme="minorEastAsia"/>
+                <w:noProof/>
+              </w:rPr>
+              <w:tab/>
+            </w:r>
+            <w:r>
+              <w:rPr>
+                <w:rStyle w:val="Hipercze"/>
+                <w:noProof/>
+                <w:lang w:val="pl-PL"/>
+              </w:rPr>
+              <w:t>Makieta wizualizacji</w:t>
+            </w:r>
+            <w:r>
+              <w:rPr>
+                <w:noProof/>
+                <w:webHidden/>
+              </w:rPr>
+              <w:tab/>
+            </w:r>
+            <w:r>
+              <w:rPr>
+                <w:noProof/>
+                <w:webHidden/>
+              </w:rPr>
+              <w:fldChar w:fldCharType="begin"/>
+            </w:r>
+            <w:r>
+              <w:rPr>
+                <w:noProof/>
+                <w:webHidden/>
+              </w:rPr>
+              <w:instrText xml:space="preserve"> PAGEREF _Toc129972495 \h </w:instrText>
+            </w:r>
+            <w:r>
+              <w:rPr>
+                <w:noProof/>
+                <w:webHidden/>
+              </w:rPr>
+            </w:r>
+            <w:r>
+              <w:rPr>
+                <w:noProof/>
+                <w:webHidden/>
+              </w:rPr>
+              <w:fldChar w:fldCharType="separate"/>
+            </w:r>
+            <w:r>
+              <w:rPr>
+                <w:noProof/>
+                <w:webHidden/>
+              </w:rPr>
+              <w:t>14</w:t>
+            </w:r>
+            <w:r>
+              <w:rPr>
+                <w:noProof/>
+                <w:webHidden/>
+              </w:rPr>
+              <w:fldChar w:fldCharType="end"/>
+            </w:r>
+          </w:hyperlink>
+        </w:p>
+        <w:p>
+          <w:pPr>
+            <w:pStyle w:val="Spistreci1"/>
+            <w:tabs>
+              <w:tab w:val="left" w:pos="660"/>
+              <w:tab w:val="right" w:leader="dot" w:pos="9350"/>
+            </w:tabs>
+            <w:rPr>
+              <w:rFonts w:eastAsiaTheme="minorEastAsia"/>
+              <w:noProof/>
+            </w:rPr>
+          </w:pPr>
+          <w:hyperlink w:anchor="_Toc129972496" w:history="1">
+            <w:r>
+              <w:rPr>
+                <w:rStyle w:val="Hipercze"/>
+                <w:noProof/>
+                <w:lang w:val="pl-PL"/>
+              </w:rPr>
+              <w:t>13.</w:t>
+            </w:r>
+            <w:r>
+              <w:rPr>
+                <w:rFonts w:eastAsiaTheme="minorEastAsia"/>
+                <w:noProof/>
+              </w:rPr>
+              <w:tab/>
+            </w:r>
+            <w:r>
+              <w:rPr>
+                <w:rStyle w:val="Hipercze"/>
+                <w:noProof/>
+                <w:lang w:val="pl-PL"/>
+              </w:rPr>
               <w:t>Czas trwania oraz koszt projektu</w:t>
             </w:r>
             <w:r>
@@ -1569,7 +1741,7 @@
                 <w:noProof/>
                 <w:webHidden/>
               </w:rPr>
-              <w:instrText xml:space="preserve"> PAGEREF _Toc128835179 \h </w:instrText>
+              <w:instrText xml:space="preserve"> PAGEREF _Toc129972496 \h </w:instrText>
             </w:r>
             <w:r>
               <w:rPr>
@@ -1589,7 +1761,7 @@
                 <w:noProof/>
                 <w:webHidden/>
               </w:rPr>
-              <w:t>13</w:t>
+              <w:t>15</w:t>
             </w:r>
             <w:r>
               <w:rPr>
@@ -1628,7 +1800,7 @@
           <w:lang w:val="pl-PL"/>
         </w:rPr>
       </w:pPr>
-      <w:bookmarkStart w:id="0" w:name="_Toc128835169"/>
+      <w:bookmarkStart w:id="0" w:name="_Toc129972484"/>
       <w:r>
         <w:rPr>
           <w:lang w:val="pl-PL"/>
@@ -1736,7 +1908,7 @@
           <w:lang w:val="pl-PL"/>
         </w:rPr>
       </w:pPr>
-      <w:bookmarkStart w:id="1" w:name="_Toc128835170"/>
+      <w:bookmarkStart w:id="1" w:name="_Toc129972485"/>
       <w:r>
         <w:rPr>
           <w:lang w:val="pl-PL"/>
@@ -1845,6 +2017,7 @@
         <w:rPr>
           <w:lang w:val="pl-PL"/>
         </w:rPr>
+        <w:lastRenderedPageBreak/>
         <w:t>Analiza odejść pracowników na podstawie płci</w:t>
       </w:r>
     </w:p>
@@ -1858,7 +2031,6 @@
         <w:rPr>
           <w:lang w:val="pl-PL"/>
         </w:rPr>
-        <w:lastRenderedPageBreak/>
         <w:t xml:space="preserve">Jako narzędzie do wizualizacji danych, klient wybrał narzędzie </w:t>
       </w:r>
       <w:r>
@@ -1918,14 +2090,388 @@
           <w:lang w:val="pl-PL"/>
         </w:rPr>
       </w:pPr>
-      <w:bookmarkStart w:id="2" w:name="_Toc128835171"/>
-      <w:r>
-        <w:rPr>
-          <w:lang w:val="pl-PL"/>
-        </w:rPr>
+      <w:bookmarkStart w:id="2" w:name="_Toc129972486"/>
+      <w:r>
+        <w:rPr>
+          <w:lang w:val="pl-PL"/>
+        </w:rPr>
+        <w:t>Przeprowadzone analizy na podstawie danych ogólnodostępnych</w:t>
+      </w:r>
+      <w:bookmarkEnd w:id="2"/>
+    </w:p>
+    <w:p>
+      <w:pPr>
+        <w:rPr>
+          <w:lang w:val="pl-PL"/>
+        </w:rPr>
+      </w:pPr>
+      <w:r>
+        <w:rPr>
+          <w:lang w:val="pl-PL"/>
+        </w:rPr>
+        <w:t>W celu lepszej analizy danych, korzystając z danych, statystyk oraz informacji dostępnych publicznie, stworzyłem listę wniosków, które będą przede wszystkim brane pod uwagę przy tworzeniu tego projektu. Należy pamiętać, że każda firma posiada dane w innym formacie oraz analizuje inne typy danych, dlatego też nie wszystkie z podanych wniosków będą miały zastosowanie lub będą mogły zostać użyte opierając się na danych otrzymanych od klienta.</w:t>
+      </w:r>
+    </w:p>
+    <w:p>
+      <w:pPr>
+        <w:rPr>
+          <w:lang w:val="pl-PL"/>
+        </w:rPr>
+      </w:pPr>
+      <w:r>
+        <w:rPr>
+          <w:lang w:val="pl-PL"/>
+        </w:rPr>
+        <w:t>Do najważniejszych faktorów zaliczamy:</w:t>
+      </w:r>
+    </w:p>
+    <w:p>
+      <w:pPr>
+        <w:pStyle w:val="Akapitzlist"/>
+        <w:numPr>
+          <w:ilvl w:val="0"/>
+          <w:numId w:val="10"/>
+        </w:numPr>
+        <w:rPr>
+          <w:lang w:val="pl-PL"/>
+        </w:rPr>
+      </w:pPr>
+      <w:r>
+        <w:rPr>
+          <w:lang w:val="pl-PL"/>
+        </w:rPr>
+        <w:t>Przepracowanie</w:t>
+      </w:r>
+    </w:p>
+    <w:p>
+      <w:pPr>
+        <w:pStyle w:val="Akapitzlist"/>
+        <w:numPr>
+          <w:ilvl w:val="0"/>
+          <w:numId w:val="10"/>
+        </w:numPr>
+        <w:rPr>
+          <w:lang w:val="pl-PL"/>
+        </w:rPr>
+      </w:pPr>
+      <w:r>
+        <w:rPr>
+          <w:lang w:val="pl-PL"/>
+        </w:rPr>
+        <w:t>Nieadekwatne zarobki</w:t>
+      </w:r>
+    </w:p>
+    <w:p>
+      <w:pPr>
+        <w:pStyle w:val="Akapitzlist"/>
+        <w:numPr>
+          <w:ilvl w:val="0"/>
+          <w:numId w:val="10"/>
+        </w:numPr>
+        <w:rPr>
+          <w:lang w:val="pl-PL"/>
+        </w:rPr>
+      </w:pPr>
+      <w:r>
+        <w:rPr>
+          <w:lang w:val="pl-PL"/>
+        </w:rPr>
+        <w:t>Brak możliwości wzrostu i rozwoju</w:t>
+      </w:r>
+    </w:p>
+    <w:p>
+      <w:pPr>
+        <w:pStyle w:val="Akapitzlist"/>
+        <w:numPr>
+          <w:ilvl w:val="0"/>
+          <w:numId w:val="10"/>
+        </w:numPr>
+        <w:rPr>
+          <w:lang w:val="pl-PL"/>
+        </w:rPr>
+      </w:pPr>
+      <w:r>
+        <w:rPr>
+          <w:lang w:val="pl-PL"/>
+        </w:rPr>
+        <w:t>Brak innowacji lub poczucia celu</w:t>
+      </w:r>
+    </w:p>
+    <w:p>
+      <w:pPr>
+        <w:pStyle w:val="Akapitzlist"/>
+        <w:numPr>
+          <w:ilvl w:val="0"/>
+          <w:numId w:val="10"/>
+        </w:numPr>
+        <w:rPr>
+          <w:lang w:val="pl-PL"/>
+        </w:rPr>
+      </w:pPr>
+      <w:r>
+        <w:rPr>
+          <w:lang w:val="pl-PL"/>
+        </w:rPr>
+        <w:t>Złe zarządzanie</w:t>
+      </w:r>
+    </w:p>
+    <w:p>
+      <w:pPr>
+        <w:pStyle w:val="Akapitzlist"/>
+        <w:numPr>
+          <w:ilvl w:val="0"/>
+          <w:numId w:val="10"/>
+        </w:numPr>
+        <w:rPr>
+          <w:lang w:val="pl-PL"/>
+        </w:rPr>
+      </w:pPr>
+      <w:r>
+        <w:rPr>
+          <w:lang w:val="pl-PL"/>
+        </w:rPr>
+        <w:t>Brak elastyczności w pracy</w:t>
+      </w:r>
+    </w:p>
+    <w:p>
+      <w:pPr>
+        <w:pStyle w:val="Akapitzlist"/>
+        <w:numPr>
+          <w:ilvl w:val="0"/>
+          <w:numId w:val="10"/>
+        </w:numPr>
+        <w:rPr>
+          <w:lang w:val="pl-PL"/>
+        </w:rPr>
+      </w:pPr>
+      <w:r>
+        <w:rPr>
+          <w:lang w:val="pl-PL"/>
+        </w:rPr>
+        <w:t>Niewystarczające oferty pracy (brak ofert dla osób bardziej doświadczonych, brak możliwości awansu)</w:t>
+      </w:r>
+    </w:p>
+    <w:p>
+      <w:pPr>
+        <w:pStyle w:val="Akapitzlist"/>
+        <w:numPr>
+          <w:ilvl w:val="0"/>
+          <w:numId w:val="10"/>
+        </w:numPr>
+        <w:rPr>
+          <w:lang w:val="pl-PL"/>
+        </w:rPr>
+      </w:pPr>
+      <w:r>
+        <w:rPr>
+          <w:lang w:val="pl-PL"/>
+        </w:rPr>
+        <w:t>Złe środowisko pracy</w:t>
+      </w:r>
+    </w:p>
+    <w:p>
+      <w:pPr>
+        <w:pStyle w:val="Akapitzlist"/>
+        <w:numPr>
+          <w:ilvl w:val="0"/>
+          <w:numId w:val="10"/>
+        </w:numPr>
+        <w:rPr>
+          <w:lang w:val="pl-PL"/>
+        </w:rPr>
+      </w:pPr>
+      <w:r>
+        <w:rPr>
+          <w:lang w:val="pl-PL"/>
+        </w:rPr>
+        <w:t>Brak motywacji</w:t>
+      </w:r>
+    </w:p>
+    <w:p>
+      <w:pPr>
+        <w:pStyle w:val="Akapitzlist"/>
+        <w:numPr>
+          <w:ilvl w:val="0"/>
+          <w:numId w:val="10"/>
+        </w:numPr>
+        <w:rPr>
+          <w:lang w:val="pl-PL"/>
+        </w:rPr>
+      </w:pPr>
+      <w:r>
+        <w:rPr>
+          <w:lang w:val="pl-PL"/>
+        </w:rPr>
+        <w:t>Zły balans między życiem zawodowym a osobistym</w:t>
+      </w:r>
+    </w:p>
+    <w:p>
+      <w:pPr>
+        <w:pStyle w:val="Akapitzlist"/>
+        <w:numPr>
+          <w:ilvl w:val="0"/>
+          <w:numId w:val="10"/>
+        </w:numPr>
+        <w:rPr>
+          <w:lang w:val="pl-PL"/>
+        </w:rPr>
+      </w:pPr>
+      <w:r>
+        <w:rPr>
+          <w:lang w:val="pl-PL"/>
+        </w:rPr>
+        <w:t>Brak poczucia przynależności do zespołu</w:t>
+      </w:r>
+    </w:p>
+    <w:p>
+      <w:pPr>
+        <w:pStyle w:val="Akapitzlist"/>
+        <w:numPr>
+          <w:ilvl w:val="0"/>
+          <w:numId w:val="10"/>
+        </w:numPr>
+        <w:rPr>
+          <w:lang w:val="pl-PL"/>
+        </w:rPr>
+      </w:pPr>
+      <w:r>
+        <w:rPr>
+          <w:lang w:val="pl-PL"/>
+        </w:rPr>
+        <w:t>Osobiste motywacje</w:t>
+      </w:r>
+    </w:p>
+    <w:p>
+      <w:pPr>
+        <w:pStyle w:val="Akapitzlist"/>
+        <w:numPr>
+          <w:ilvl w:val="0"/>
+          <w:numId w:val="10"/>
+        </w:numPr>
+        <w:rPr>
+          <w:lang w:val="pl-PL"/>
+        </w:rPr>
+      </w:pPr>
+      <w:r>
+        <w:rPr>
+          <w:lang w:val="pl-PL"/>
+        </w:rPr>
+        <w:t>Problemy w pracy</w:t>
+      </w:r>
+    </w:p>
+    <w:p>
+      <w:pPr>
+        <w:rPr>
+          <w:lang w:val="pl-PL"/>
+        </w:rPr>
+      </w:pPr>
+    </w:p>
+    <w:p>
+      <w:pPr>
+        <w:rPr>
+          <w:lang w:val="pl-PL"/>
+        </w:rPr>
+      </w:pPr>
+      <w:r>
+        <w:rPr>
+          <w:lang w:val="pl-PL"/>
+        </w:rPr>
+        <w:t>Źródła danych:</w:t>
+      </w:r>
+    </w:p>
+    <w:p>
+      <w:pPr>
+        <w:pStyle w:val="Akapitzlist"/>
+        <w:numPr>
+          <w:ilvl w:val="0"/>
+          <w:numId w:val="10"/>
+        </w:numPr>
+        <w:rPr>
+          <w:lang w:val="pl-PL"/>
+        </w:rPr>
+      </w:pPr>
+      <w:hyperlink r:id="rId9" w:history="1">
+        <w:r>
+          <w:rPr>
+            <w:rStyle w:val="Hipercze"/>
+            <w:lang w:val="pl-PL"/>
+          </w:rPr>
+          <w:t>https://splashbi.com/employee-attrition-definition-types-best-practices</w:t>
+        </w:r>
+      </w:hyperlink>
+    </w:p>
+    <w:p>
+      <w:pPr>
+        <w:pStyle w:val="Akapitzlist"/>
+        <w:numPr>
+          <w:ilvl w:val="0"/>
+          <w:numId w:val="10"/>
+        </w:numPr>
+        <w:rPr>
+          <w:lang w:val="pl-PL"/>
+        </w:rPr>
+      </w:pPr>
+      <w:hyperlink r:id="rId10" w:history="1">
+        <w:r>
+          <w:rPr>
+            <w:rStyle w:val="Hipercze"/>
+            <w:lang w:val="pl-PL"/>
+          </w:rPr>
+          <w:t>https://www.betterup.com/blog/employee-attrition</w:t>
+        </w:r>
+      </w:hyperlink>
+    </w:p>
+    <w:p>
+      <w:pPr>
+        <w:pStyle w:val="Akapitzlist"/>
+        <w:numPr>
+          <w:ilvl w:val="0"/>
+          <w:numId w:val="10"/>
+        </w:numPr>
+        <w:rPr>
+          <w:lang w:val="pl-PL"/>
+        </w:rPr>
+      </w:pPr>
+      <w:r>
+        <w:rPr>
+          <w:lang w:val="pl-PL"/>
+        </w:rPr>
+        <w:t>https://www.spiceworks.com/hr/engagement-retention/articles/what-is-attrition-complete-guide/</w:t>
+      </w:r>
+    </w:p>
+    <w:p>
+      <w:pPr>
+        <w:rPr>
+          <w:lang w:val="pl-PL"/>
+        </w:rPr>
+      </w:pPr>
+      <w:r>
+        <w:rPr>
+          <w:lang w:val="pl-PL"/>
+        </w:rPr>
+        <w:br w:type="page"/>
+      </w:r>
+    </w:p>
+    <w:p>
+      <w:pPr>
+        <w:pStyle w:val="Nagwek1"/>
+        <w:numPr>
+          <w:ilvl w:val="0"/>
+          <w:numId w:val="1"/>
+        </w:numPr>
+        <w:rPr>
+          <w:lang w:val="pl-PL"/>
+        </w:rPr>
+      </w:pPr>
+      <w:bookmarkStart w:id="3" w:name="_Toc129972487"/>
+      <w:r>
+        <w:rPr>
+          <w:lang w:val="pl-PL"/>
+        </w:rPr>
+        <w:lastRenderedPageBreak/>
         <w:t>Obecna architektura klienta</w:t>
       </w:r>
-      <w:bookmarkEnd w:id="2"/>
+      <w:bookmarkEnd w:id="3"/>
     </w:p>
     <w:p>
       <w:pPr>
@@ -2065,7 +2611,7 @@
                     <pic:cNvPicPr/>
                   </pic:nvPicPr>
                   <pic:blipFill>
-                    <a:blip r:embed="rId9" cstate="print">
+                    <a:blip r:embed="rId11" cstate="print">
                       <a:extLst>
                         <a:ext uri="{28A0092B-C50C-407E-A947-70E740481C1C}">
                           <a14:useLocalDpi xmlns:a14="http://schemas.microsoft.com/office/drawing/2010/main" val="0"/>
@@ -2180,7 +2726,7 @@
           <w:lang w:val="pl-PL"/>
         </w:rPr>
       </w:pPr>
-      <w:bookmarkStart w:id="3" w:name="_Toc128835172"/>
+      <w:bookmarkStart w:id="4" w:name="_Toc129972488"/>
       <w:r>
         <w:rPr>
           <w:lang w:val="pl-PL"/>
@@ -2188,7 +2734,7 @@
         <w:lastRenderedPageBreak/>
         <w:t>Data dictionary (słownik danych)</w:t>
       </w:r>
-      <w:bookmarkEnd w:id="3"/>
+      <w:bookmarkEnd w:id="4"/>
     </w:p>
     <w:p>
       <w:pPr>
@@ -2340,12 +2886,14 @@
                 <w:lang w:val="pl-PL"/>
               </w:rPr>
             </w:pPr>
+            <w:proofErr w:type="spellStart"/>
             <w:r>
               <w:rPr>
                 <w:lang w:val="pl-PL"/>
               </w:rPr>
               <w:t>BusinessTravel</w:t>
             </w:r>
+            <w:proofErr w:type="spellEnd"/>
           </w:p>
         </w:tc>
         <w:tc>
@@ -2378,12 +2926,14 @@
                 <w:lang w:val="pl-PL"/>
               </w:rPr>
             </w:pPr>
+            <w:proofErr w:type="spellStart"/>
             <w:r>
               <w:rPr>
                 <w:lang w:val="pl-PL"/>
               </w:rPr>
               <w:t>DailyRate</w:t>
             </w:r>
+            <w:proofErr w:type="spellEnd"/>
           </w:p>
         </w:tc>
         <w:tc>
@@ -2492,12 +3042,14 @@
                 <w:lang w:val="pl-PL"/>
               </w:rPr>
             </w:pPr>
+            <w:proofErr w:type="spellStart"/>
             <w:r>
               <w:rPr>
                 <w:lang w:val="pl-PL"/>
               </w:rPr>
               <w:t>Education</w:t>
             </w:r>
+            <w:proofErr w:type="spellEnd"/>
           </w:p>
         </w:tc>
         <w:tc>
@@ -2606,12 +3158,14 @@
                 <w:lang w:val="pl-PL"/>
               </w:rPr>
             </w:pPr>
+            <w:proofErr w:type="spellStart"/>
             <w:r>
               <w:rPr>
                 <w:lang w:val="pl-PL"/>
               </w:rPr>
               <w:t>EmployeeNumber</w:t>
             </w:r>
+            <w:proofErr w:type="spellEnd"/>
           </w:p>
         </w:tc>
         <w:tc>
@@ -2986,12 +3540,14 @@
                 <w:lang w:val="pl-PL"/>
               </w:rPr>
             </w:pPr>
+            <w:proofErr w:type="spellStart"/>
             <w:r>
               <w:rPr>
                 <w:lang w:val="pl-PL"/>
               </w:rPr>
               <w:t>MonthlyRate</w:t>
             </w:r>
+            <w:proofErr w:type="spellEnd"/>
           </w:p>
         </w:tc>
         <w:tc>
@@ -3024,12 +3580,14 @@
                 <w:lang w:val="pl-PL"/>
               </w:rPr>
             </w:pPr>
+            <w:proofErr w:type="spellStart"/>
             <w:r>
               <w:rPr>
                 <w:lang w:val="pl-PL"/>
               </w:rPr>
               <w:t>NumCompaniesWorked</w:t>
             </w:r>
+            <w:proofErr w:type="spellEnd"/>
           </w:p>
         </w:tc>
         <w:tc>
@@ -3100,12 +3658,14 @@
                 <w:lang w:val="pl-PL"/>
               </w:rPr>
             </w:pPr>
+            <w:proofErr w:type="spellStart"/>
             <w:r>
               <w:rPr>
                 <w:lang w:val="pl-PL"/>
               </w:rPr>
               <w:t>OverTime</w:t>
             </w:r>
+            <w:proofErr w:type="spellEnd"/>
           </w:p>
         </w:tc>
         <w:tc>
@@ -3138,12 +3698,14 @@
                 <w:lang w:val="pl-PL"/>
               </w:rPr>
             </w:pPr>
+            <w:proofErr w:type="spellStart"/>
             <w:r>
               <w:rPr>
                 <w:lang w:val="pl-PL"/>
               </w:rPr>
               <w:t>PercentSalaryHike</w:t>
             </w:r>
+            <w:proofErr w:type="spellEnd"/>
           </w:p>
         </w:tc>
         <w:tc>
@@ -3404,12 +3966,14 @@
                 <w:lang w:val="pl-PL"/>
               </w:rPr>
             </w:pPr>
+            <w:proofErr w:type="spellStart"/>
             <w:r>
               <w:rPr>
                 <w:lang w:val="pl-PL"/>
               </w:rPr>
               <w:t>WorkLifeBalance</w:t>
             </w:r>
+            <w:proofErr w:type="spellEnd"/>
           </w:p>
         </w:tc>
         <w:tc>
@@ -3442,12 +4006,14 @@
                 <w:lang w:val="pl-PL"/>
               </w:rPr>
             </w:pPr>
+            <w:proofErr w:type="spellStart"/>
             <w:r>
               <w:rPr>
                 <w:lang w:val="pl-PL"/>
               </w:rPr>
               <w:t>YearsAtCompany</w:t>
             </w:r>
+            <w:proofErr w:type="spellEnd"/>
           </w:p>
         </w:tc>
         <w:tc>
@@ -3480,12 +4046,14 @@
                 <w:lang w:val="pl-PL"/>
               </w:rPr>
             </w:pPr>
+            <w:proofErr w:type="spellStart"/>
             <w:r>
               <w:rPr>
                 <w:lang w:val="pl-PL"/>
               </w:rPr>
               <w:t>YearsInCurrentRole</w:t>
             </w:r>
+            <w:proofErr w:type="spellEnd"/>
           </w:p>
         </w:tc>
         <w:tc>
@@ -3518,12 +4086,14 @@
                 <w:lang w:val="pl-PL"/>
               </w:rPr>
             </w:pPr>
+            <w:proofErr w:type="spellStart"/>
             <w:r>
               <w:rPr>
                 <w:lang w:val="pl-PL"/>
               </w:rPr>
               <w:t>YearsSinceLastPromotion</w:t>
             </w:r>
+            <w:proofErr w:type="spellEnd"/>
           </w:p>
         </w:tc>
         <w:tc>
@@ -3556,12 +4126,14 @@
                 <w:lang w:val="pl-PL"/>
               </w:rPr>
             </w:pPr>
+            <w:proofErr w:type="spellStart"/>
             <w:r>
               <w:rPr>
                 <w:lang w:val="pl-PL"/>
               </w:rPr>
               <w:t>YearsWithCurrManager</w:t>
             </w:r>
+            <w:proofErr w:type="spellEnd"/>
           </w:p>
         </w:tc>
         <w:tc>
@@ -3615,7 +4187,7 @@
           <w:lang w:val="pl-PL"/>
         </w:rPr>
       </w:pPr>
-      <w:bookmarkStart w:id="4" w:name="_Toc128835173"/>
+      <w:bookmarkStart w:id="5" w:name="_Toc129972489"/>
       <w:r>
         <w:rPr>
           <w:lang w:val="pl-PL"/>
@@ -3629,7 +4201,7 @@
         </w:rPr>
         <w:t xml:space="preserve"> – uzgodnione z klientem</w:t>
       </w:r>
-      <w:bookmarkEnd w:id="4"/>
+      <w:bookmarkEnd w:id="5"/>
     </w:p>
     <w:p>
       <w:pPr>
@@ -3933,20 +4505,11 @@
                 <w:ilvl w:val="0"/>
                 <w:numId w:val="4"/>
               </w:numPr>
-              <w:rPr>
-                <w:lang w:val="pl-PL"/>
-              </w:rPr>
-            </w:pPr>
-            <w:r>
-              <w:rPr>
-                <w:lang w:val="pl-PL"/>
-              </w:rPr>
+            </w:pPr>
+            <w:r>
               <w:t>Azure (Azure Data Factory)</w:t>
             </w:r>
             <w:r>
-              <w:rPr>
-                <w:lang w:val="pl-PL"/>
-              </w:rPr>
               <w:t xml:space="preserve"> + Azure Databricks</w:t>
             </w:r>
           </w:p>
@@ -3998,25 +4561,11 @@
             <w:tcW w:w="2338" w:type="dxa"/>
           </w:tcPr>
           <w:p>
-            <w:pPr>
-              <w:rPr>
-                <w:lang w:val="pl-PL"/>
-              </w:rPr>
-            </w:pPr>
-            <w:r>
-              <w:rPr>
-                <w:lang w:val="pl-PL"/>
-              </w:rPr>
+            <w:r>
               <w:t>Azure (Azure Data Factory) + Azure Databricks</w:t>
             </w:r>
           </w:p>
-          <w:p>
-            <w:pPr>
-              <w:rPr>
-                <w:lang w:val="pl-PL"/>
-              </w:rPr>
-            </w:pPr>
-          </w:p>
+          <w:p/>
         </w:tc>
       </w:tr>
       <w:tr>
@@ -4067,14 +4616,8 @@
                 <w:ilvl w:val="0"/>
                 <w:numId w:val="4"/>
               </w:numPr>
-              <w:rPr>
-                <w:lang w:val="pl-PL"/>
-              </w:rPr>
-            </w:pPr>
-            <w:r>
-              <w:rPr>
-                <w:lang w:val="pl-PL"/>
-              </w:rPr>
+            </w:pPr>
+            <w:r>
               <w:t>On-premise (Power BI Report Server)</w:t>
             </w:r>
           </w:p>
@@ -4230,14 +4773,8 @@
                 <w:ilvl w:val="0"/>
                 <w:numId w:val="4"/>
               </w:numPr>
-              <w:rPr>
-                <w:lang w:val="pl-PL"/>
-              </w:rPr>
-            </w:pPr>
-            <w:r>
-              <w:rPr>
-                <w:lang w:val="pl-PL"/>
-              </w:rPr>
+            </w:pPr>
+            <w:r>
               <w:t>Azure (Azure Data Lake Storage Gen2)</w:t>
             </w:r>
           </w:p>
@@ -4283,25 +4820,11 @@
             <w:tcW w:w="2338" w:type="dxa"/>
           </w:tcPr>
           <w:p>
-            <w:pPr>
-              <w:rPr>
-                <w:lang w:val="pl-PL"/>
-              </w:rPr>
-            </w:pPr>
-            <w:r>
-              <w:rPr>
-                <w:lang w:val="pl-PL"/>
-              </w:rPr>
+            <w:r>
               <w:t>Azure (Azure Data Lake Storage Gen2)</w:t>
             </w:r>
           </w:p>
-          <w:p>
-            <w:pPr>
-              <w:rPr>
-                <w:lang w:val="pl-PL"/>
-              </w:rPr>
-            </w:pPr>
-          </w:p>
+          <w:p/>
         </w:tc>
       </w:tr>
       <w:tr>
@@ -4478,6 +5001,7 @@
               <w:rPr>
                 <w:lang w:val="pl-PL"/>
               </w:rPr>
+              <w:lastRenderedPageBreak/>
               <w:t>Historia wersji danych</w:t>
             </w:r>
           </w:p>
@@ -5236,14 +5760,14 @@
           <w:lang w:val="pl-PL"/>
         </w:rPr>
       </w:pPr>
-      <w:bookmarkStart w:id="5" w:name="_Toc128835174"/>
+      <w:bookmarkStart w:id="6" w:name="_Toc129972490"/>
       <w:r>
         <w:rPr>
           <w:lang w:val="pl-PL"/>
         </w:rPr>
         <w:t>Medallion architecture (architektura medalionu)</w:t>
       </w:r>
-      <w:bookmarkEnd w:id="5"/>
+      <w:bookmarkEnd w:id="6"/>
     </w:p>
     <w:p>
       <w:pPr>
@@ -5349,7 +5873,7 @@
                     <pic:cNvPicPr/>
                   </pic:nvPicPr>
                   <pic:blipFill>
-                    <a:blip r:embed="rId10">
+                    <a:blip r:embed="rId12">
                       <a:extLst>
                         <a:ext uri="{28A0092B-C50C-407E-A947-70E740481C1C}">
                           <a14:useLocalDpi xmlns:a14="http://schemas.microsoft.com/office/drawing/2010/main" val="0"/>
@@ -5435,7 +5959,7 @@
           <w:lang w:val="pl-PL"/>
         </w:rPr>
       </w:pPr>
-      <w:bookmarkStart w:id="6" w:name="_Toc128835175"/>
+      <w:bookmarkStart w:id="7" w:name="_Toc129972491"/>
       <w:r>
         <w:rPr>
           <w:lang w:val="pl-PL"/>
@@ -5467,7 +5991,7 @@
         </w:rPr>
         <w:t xml:space="preserve"> architektura</w:t>
       </w:r>
-      <w:bookmarkEnd w:id="6"/>
+      <w:bookmarkEnd w:id="7"/>
     </w:p>
     <w:p>
       <w:pPr>
@@ -5510,7 +6034,7 @@
                     <pic:cNvPicPr/>
                   </pic:nvPicPr>
                   <pic:blipFill>
-                    <a:blip r:embed="rId11" cstate="print">
+                    <a:blip r:embed="rId13" cstate="print">
                       <a:extLst>
                         <a:ext uri="{28A0092B-C50C-407E-A947-70E740481C1C}">
                           <a14:useLocalDpi xmlns:a14="http://schemas.microsoft.com/office/drawing/2010/main" val="0"/>
@@ -5627,7 +6151,7 @@
           <w:lang w:val="pl-PL"/>
         </w:rPr>
       </w:pPr>
-      <w:bookmarkStart w:id="7" w:name="_Toc128835176"/>
+      <w:bookmarkStart w:id="8" w:name="_Toc129972492"/>
       <w:r>
         <w:rPr>
           <w:lang w:val="pl-PL"/>
@@ -5635,7 +6159,7 @@
         <w:lastRenderedPageBreak/>
         <w:t>Product backlog (Backlog produktu)</w:t>
       </w:r>
-      <w:bookmarkEnd w:id="7"/>
+      <w:bookmarkEnd w:id="8"/>
     </w:p>
     <w:p>
       <w:pPr>
@@ -6668,16 +7192,13 @@
             <w:tcW w:w="2337" w:type="dxa"/>
           </w:tcPr>
           <w:p>
-            <w:pPr>
-              <w:rPr>
-                <w:lang w:val="pl-PL"/>
-              </w:rPr>
-            </w:pPr>
-            <w:r>
-              <w:rPr>
-                <w:lang w:val="pl-PL"/>
-              </w:rPr>
-              <w:t>Ustawienie lifecycle management w Storage Account</w:t>
+            <w:proofErr w:type="spellStart"/>
+            <w:r>
+              <w:t>Ustawienie</w:t>
+            </w:r>
+            <w:proofErr w:type="spellEnd"/>
+            <w:r>
+              <w:t xml:space="preserve"> lifecycle management w Storage Account</w:t>
             </w:r>
           </w:p>
         </w:tc>
@@ -7592,7 +8113,7 @@
           <w:lang w:val="pl-PL"/>
         </w:rPr>
       </w:pPr>
-      <w:bookmarkStart w:id="8" w:name="_Toc128835177"/>
+      <w:bookmarkStart w:id="9" w:name="_Toc129972493"/>
       <w:r>
         <w:rPr>
           <w:lang w:val="pl-PL"/>
@@ -7606,7 +8127,7 @@
         </w:rPr>
         <w:t>epici</w:t>
       </w:r>
-      <w:bookmarkEnd w:id="8"/>
+      <w:bookmarkEnd w:id="9"/>
     </w:p>
     <w:p>
       <w:pPr>
@@ -7667,7 +8188,7 @@
                     <pic:cNvPicPr/>
                   </pic:nvPicPr>
                   <pic:blipFill>
-                    <a:blip r:embed="rId12" cstate="print">
+                    <a:blip r:embed="rId14" cstate="print">
                       <a:extLst>
                         <a:ext uri="{28A0092B-C50C-407E-A947-70E740481C1C}">
                           <a14:useLocalDpi xmlns:a14="http://schemas.microsoft.com/office/drawing/2010/main" val="0"/>
@@ -7774,7 +8295,7 @@
           <w:lang w:val="pl-PL"/>
         </w:rPr>
       </w:pPr>
-      <w:bookmarkStart w:id="9" w:name="_Toc128835178"/>
+      <w:bookmarkStart w:id="10" w:name="_Toc129972494"/>
       <w:r>
         <w:rPr>
           <w:lang w:val="pl-PL"/>
@@ -7782,7 +8303,7 @@
         <w:lastRenderedPageBreak/>
         <w:t>Katalog produktów</w:t>
       </w:r>
-      <w:bookmarkEnd w:id="9"/>
+      <w:bookmarkEnd w:id="10"/>
     </w:p>
     <w:p>
       <w:pPr>
@@ -8259,7 +8780,216 @@
           <w:lang w:val="pl-PL"/>
         </w:rPr>
       </w:pPr>
-      <w:bookmarkStart w:id="10" w:name="_Toc128835179"/>
+      <w:bookmarkStart w:id="11" w:name="_Toc129972495"/>
+      <w:r>
+        <w:rPr>
+          <w:lang w:val="pl-PL"/>
+        </w:rPr>
+        <w:lastRenderedPageBreak/>
+        <w:t>Makieta wizualizacji</w:t>
+      </w:r>
+      <w:bookmarkEnd w:id="11"/>
+    </w:p>
+    <w:p>
+      <w:pPr>
+        <w:rPr>
+          <w:lang w:val="pl-PL"/>
+        </w:rPr>
+      </w:pPr>
+      <w:r>
+        <w:rPr>
+          <w:lang w:val="pl-PL"/>
+        </w:rPr>
+        <w:t>Makieta wizualizacji przedstawia schemat graficzny raportów Power BI, które będą dostępne w warstwie wizualizacji. Standardem makiety jest:</w:t>
+      </w:r>
+    </w:p>
+    <w:p>
+      <w:pPr>
+        <w:pStyle w:val="Akapitzlist"/>
+        <w:numPr>
+          <w:ilvl w:val="0"/>
+          <w:numId w:val="4"/>
+        </w:numPr>
+        <w:rPr>
+          <w:lang w:val="pl-PL"/>
+        </w:rPr>
+      </w:pPr>
+      <w:r>
+        <w:rPr>
+          <w:lang w:val="pl-PL"/>
+        </w:rPr>
+        <w:t>Tytuł strony w górnej części raportu</w:t>
+      </w:r>
+    </w:p>
+    <w:p>
+      <w:pPr>
+        <w:pStyle w:val="Akapitzlist"/>
+        <w:numPr>
+          <w:ilvl w:val="0"/>
+          <w:numId w:val="4"/>
+        </w:numPr>
+        <w:rPr>
+          <w:lang w:val="pl-PL"/>
+        </w:rPr>
+      </w:pPr>
+      <w:r>
+        <w:rPr>
+          <w:lang w:val="pl-PL"/>
+        </w:rPr>
+        <w:t>Co najmniej 3 wizualizacje, które będą się znajdowały poniżej tytułu strony</w:t>
+      </w:r>
+    </w:p>
+    <w:p>
+      <w:pPr>
+        <w:pStyle w:val="Akapitzlist"/>
+        <w:numPr>
+          <w:ilvl w:val="0"/>
+          <w:numId w:val="4"/>
+        </w:numPr>
+        <w:rPr>
+          <w:lang w:val="pl-PL"/>
+        </w:rPr>
+      </w:pPr>
+      <w:r>
+        <w:rPr>
+          <w:lang w:val="pl-PL"/>
+        </w:rPr>
+        <w:t>Każda z wizualizacji będzie posiadała tytuł wyrównany do lewej strony oraz legendę (jeżeli wybrany typ wizualizacji na to pozwala)</w:t>
+      </w:r>
+    </w:p>
+    <w:p>
+      <w:pPr>
+        <w:rPr>
+          <w:lang w:val="pl-PL"/>
+        </w:rPr>
+      </w:pPr>
+      <w:r>
+        <w:rPr>
+          <w:lang w:val="pl-PL"/>
+        </w:rPr>
+        <w:t>Poniżej znajduje się przykładowa wizualizacja stworzona na podstawie zrandomizowanych danych.</w:t>
+      </w:r>
+    </w:p>
+    <w:p>
+      <w:pPr>
+        <w:keepNext/>
+      </w:pPr>
+      <w:r>
+        <w:rPr>
+          <w:noProof/>
+          <w:lang w:val="pl-PL"/>
+        </w:rPr>
+        <w:drawing>
+          <wp:inline distT="0" distB="0" distL="0" distR="0" wp14:anchorId="563A630E" wp14:editId="1774EA39">
+            <wp:extent cx="5943600" cy="3354070"/>
+            <wp:effectExtent l="0" t="0" r="0" b="0"/>
+            <wp:docPr id="5" name="Obraz 5" descr="Obraz zawierający wykres&#10;&#10;Opis wygenerowany automatycznie"/>
+            <wp:cNvGraphicFramePr>
+              <a:graphicFrameLocks xmlns:a="http://schemas.openxmlformats.org/drawingml/2006/main" noChangeAspect="1"/>
+            </wp:cNvGraphicFramePr>
+            <a:graphic xmlns:a="http://schemas.openxmlformats.org/drawingml/2006/main">
+              <a:graphicData uri="http://schemas.openxmlformats.org/drawingml/2006/picture">
+                <pic:pic xmlns:pic="http://schemas.openxmlformats.org/drawingml/2006/picture">
+                  <pic:nvPicPr>
+                    <pic:cNvPr id="5" name="Obraz 5" descr="Obraz zawierający wykres&#10;&#10;Opis wygenerowany automatycznie"/>
+                    <pic:cNvPicPr/>
+                  </pic:nvPicPr>
+                  <pic:blipFill>
+                    <a:blip r:embed="rId15" cstate="print">
+                      <a:extLst>
+                        <a:ext uri="{28A0092B-C50C-407E-A947-70E740481C1C}">
+                          <a14:useLocalDpi xmlns:a14="http://schemas.microsoft.com/office/drawing/2010/main" val="0"/>
+                        </a:ext>
+                      </a:extLst>
+                    </a:blip>
+                    <a:stretch>
+                      <a:fillRect/>
+                    </a:stretch>
+                  </pic:blipFill>
+                  <pic:spPr>
+                    <a:xfrm>
+                      <a:off x="0" y="0"/>
+                      <a:ext cx="5943600" cy="3354070"/>
+                    </a:xfrm>
+                    <a:prstGeom prst="rect">
+                      <a:avLst/>
+                    </a:prstGeom>
+                  </pic:spPr>
+                </pic:pic>
+              </a:graphicData>
+            </a:graphic>
+          </wp:inline>
+        </w:drawing>
+      </w:r>
+    </w:p>
+    <w:p>
+      <w:pPr>
+        <w:pStyle w:val="Legenda"/>
+        <w:rPr>
+          <w:lang w:val="pl-PL"/>
+        </w:rPr>
+      </w:pPr>
+      <w:r>
+        <w:rPr>
+          <w:lang w:val="pl-PL"/>
+        </w:rPr>
+        <w:t xml:space="preserve">Rysunek </w:t>
+      </w:r>
+      <w:r>
+        <w:fldChar w:fldCharType="begin"/>
+      </w:r>
+      <w:r>
+        <w:rPr>
+          <w:lang w:val="pl-PL"/>
+        </w:rPr>
+        <w:instrText xml:space="preserve"> SEQ Rysunek \* ARABIC </w:instrText>
+      </w:r>
+      <w:r>
+        <w:fldChar w:fldCharType="separate"/>
+      </w:r>
+      <w:r>
+        <w:rPr>
+          <w:noProof/>
+          <w:lang w:val="pl-PL"/>
+        </w:rPr>
+        <w:t>5</w:t>
+      </w:r>
+      <w:r>
+        <w:fldChar w:fldCharType="end"/>
+      </w:r>
+      <w:r>
+        <w:rPr>
+          <w:lang w:val="pl-PL"/>
+        </w:rPr>
+        <w:t>- Makieta wizualizacji w Power BI (pełne zdjęcie widoczne w Makieta_wizualizacji.png)</w:t>
+      </w:r>
+    </w:p>
+    <w:p>
+      <w:pPr>
+        <w:ind w:left="360"/>
+        <w:rPr>
+          <w:lang w:val="pl-PL"/>
+        </w:rPr>
+      </w:pPr>
+      <w:r>
+        <w:rPr>
+          <w:lang w:val="pl-PL"/>
+        </w:rPr>
+        <w:br w:type="page"/>
+      </w:r>
+    </w:p>
+    <w:p>
+      <w:pPr>
+        <w:pStyle w:val="Nagwek1"/>
+        <w:numPr>
+          <w:ilvl w:val="0"/>
+          <w:numId w:val="1"/>
+        </w:numPr>
+        <w:rPr>
+          <w:lang w:val="pl-PL"/>
+        </w:rPr>
+      </w:pPr>
+      <w:bookmarkStart w:id="12" w:name="_Toc129972496"/>
       <w:r>
         <w:rPr>
           <w:lang w:val="pl-PL"/>
@@ -8267,7 +8997,7 @@
         <w:lastRenderedPageBreak/>
         <w:t>Czas trwania oraz koszt projektu</w:t>
       </w:r>
-      <w:bookmarkEnd w:id="10"/>
+      <w:bookmarkEnd w:id="12"/>
     </w:p>
     <w:p>
       <w:pPr>
@@ -8524,7 +9254,16 @@
         <w:rPr>
           <w:lang w:val="pl-PL"/>
         </w:rPr>
-        <w:t>, do powyższej kwoty należy doliczyć miesięczny koszt utrzymania, tj. koszt subskrypcji (5 subskrypcji Power BI Pro) oraz koszt środowiska chmurowego (tj. Storage Account, Azure Data Factory, Azure Databricks, Azure SQL Database). Estymowane koszty wyglądają następująco:</w:t>
+        <w:t xml:space="preserve">, do powyższej kwoty należy doliczyć miesięczny koszt utrzymania, tj. koszt subskrypcji (5 subskrypcji Power BI Pro) oraz koszt środowiska chmurowego (tj. </w:t>
+      </w:r>
+      <w:r>
+        <w:t xml:space="preserve">Storage Account, Azure Data Factory, Azure Databricks, Azure SQL Database). </w:t>
+      </w:r>
+      <w:r>
+        <w:rPr>
+          <w:lang w:val="pl-PL"/>
+        </w:rPr>
+        <w:t>Estymowane koszty wyglądają następująco:</w:t>
       </w:r>
     </w:p>
     <w:p>
@@ -8558,20 +9297,13 @@
         </w:rPr>
         <w:t xml:space="preserve"> (przy aktualnym koszcie licencji na poziomie 13.7 USD/msc za licencje - </w:t>
       </w:r>
-      <w:hyperlink r:id="rId13" w:history="1">
+      <w:hyperlink r:id="rId16" w:history="1">
         <w:r>
           <w:rPr>
             <w:rStyle w:val="Hipercze"/>
             <w:lang w:val="pl-PL"/>
           </w:rPr>
-          <w:t>https://powerbi.microsoft.com/en-au/pricing</w:t>
-        </w:r>
-        <w:r>
-          <w:rPr>
-            <w:rStyle w:val="Hipercze"/>
-            <w:lang w:val="pl-PL"/>
-          </w:rPr>
-          <w:t>/</w:t>
+          <w:t>https://powerbi.microsoft.com/en-au/pricing/</w:t>
         </w:r>
       </w:hyperlink>
       <w:r>
@@ -8955,6 +9687,119 @@
     </w:lvl>
   </w:abstractNum>
   <w:abstractNum w:abstractNumId="2" w15:restartNumberingAfterBreak="0">
+    <w:nsid w:val="27DB30B4"/>
+    <w:multiLevelType w:val="hybridMultilevel"/>
+    <w:tmpl w:val="23248EF6"/>
+    <w:lvl w:ilvl="0" w:tplc="C6DC7692">
+      <w:start w:val="3"/>
+      <w:numFmt w:val="bullet"/>
+      <w:lvlText w:val=""/>
+      <w:lvlJc w:val="left"/>
+      <w:pPr>
+        <w:ind w:left="720" w:hanging="360"/>
+      </w:pPr>
+      <w:rPr>
+        <w:rFonts w:ascii="Symbol" w:eastAsiaTheme="minorHAnsi" w:hAnsi="Symbol" w:cstheme="minorBidi" w:hint="default"/>
+      </w:rPr>
+    </w:lvl>
+    <w:lvl w:ilvl="1" w:tplc="04090003" w:tentative="1">
+      <w:start w:val="1"/>
+      <w:numFmt w:val="bullet"/>
+      <w:lvlText w:val="o"/>
+      <w:lvlJc w:val="left"/>
+      <w:pPr>
+        <w:ind w:left="1440" w:hanging="360"/>
+      </w:pPr>
+      <w:rPr>
+        <w:rFonts w:ascii="Courier New" w:hAnsi="Courier New" w:cs="Courier New" w:hint="default"/>
+      </w:rPr>
+    </w:lvl>
+    <w:lvl w:ilvl="2" w:tplc="04090005" w:tentative="1">
+      <w:start w:val="1"/>
+      <w:numFmt w:val="bullet"/>
+      <w:lvlText w:val=""/>
+      <w:lvlJc w:val="left"/>
+      <w:pPr>
+        <w:ind w:left="2160" w:hanging="360"/>
+      </w:pPr>
+      <w:rPr>
+        <w:rFonts w:ascii="Wingdings" w:hAnsi="Wingdings" w:hint="default"/>
+      </w:rPr>
+    </w:lvl>
+    <w:lvl w:ilvl="3" w:tplc="04090001" w:tentative="1">
+      <w:start w:val="1"/>
+      <w:numFmt w:val="bullet"/>
+      <w:lvlText w:val=""/>
+      <w:lvlJc w:val="left"/>
+      <w:pPr>
+        <w:ind w:left="2880" w:hanging="360"/>
+      </w:pPr>
+      <w:rPr>
+        <w:rFonts w:ascii="Symbol" w:hAnsi="Symbol" w:hint="default"/>
+      </w:rPr>
+    </w:lvl>
+    <w:lvl w:ilvl="4" w:tplc="04090003" w:tentative="1">
+      <w:start w:val="1"/>
+      <w:numFmt w:val="bullet"/>
+      <w:lvlText w:val="o"/>
+      <w:lvlJc w:val="left"/>
+      <w:pPr>
+        <w:ind w:left="3600" w:hanging="360"/>
+      </w:pPr>
+      <w:rPr>
+        <w:rFonts w:ascii="Courier New" w:hAnsi="Courier New" w:cs="Courier New" w:hint="default"/>
+      </w:rPr>
+    </w:lvl>
+    <w:lvl w:ilvl="5" w:tplc="04090005" w:tentative="1">
+      <w:start w:val="1"/>
+      <w:numFmt w:val="bullet"/>
+      <w:lvlText w:val=""/>
+      <w:lvlJc w:val="left"/>
+      <w:pPr>
+        <w:ind w:left="4320" w:hanging="360"/>
+      </w:pPr>
+      <w:rPr>
+        <w:rFonts w:ascii="Wingdings" w:hAnsi="Wingdings" w:hint="default"/>
+      </w:rPr>
+    </w:lvl>
+    <w:lvl w:ilvl="6" w:tplc="04090001" w:tentative="1">
+      <w:start w:val="1"/>
+      <w:numFmt w:val="bullet"/>
+      <w:lvlText w:val=""/>
+      <w:lvlJc w:val="left"/>
+      <w:pPr>
+        <w:ind w:left="5040" w:hanging="360"/>
+      </w:pPr>
+      <w:rPr>
+        <w:rFonts w:ascii="Symbol" w:hAnsi="Symbol" w:hint="default"/>
+      </w:rPr>
+    </w:lvl>
+    <w:lvl w:ilvl="7" w:tplc="04090003" w:tentative="1">
+      <w:start w:val="1"/>
+      <w:numFmt w:val="bullet"/>
+      <w:lvlText w:val="o"/>
+      <w:lvlJc w:val="left"/>
+      <w:pPr>
+        <w:ind w:left="5760" w:hanging="360"/>
+      </w:pPr>
+      <w:rPr>
+        <w:rFonts w:ascii="Courier New" w:hAnsi="Courier New" w:cs="Courier New" w:hint="default"/>
+      </w:rPr>
+    </w:lvl>
+    <w:lvl w:ilvl="8" w:tplc="04090005" w:tentative="1">
+      <w:start w:val="1"/>
+      <w:numFmt w:val="bullet"/>
+      <w:lvlText w:val=""/>
+      <w:lvlJc w:val="left"/>
+      <w:pPr>
+        <w:ind w:left="6480" w:hanging="360"/>
+      </w:pPr>
+      <w:rPr>
+        <w:rFonts w:ascii="Wingdings" w:hAnsi="Wingdings" w:hint="default"/>
+      </w:rPr>
+    </w:lvl>
+  </w:abstractNum>
+  <w:abstractNum w:abstractNumId="3" w15:restartNumberingAfterBreak="0">
     <w:nsid w:val="2F784FD9"/>
     <w:multiLevelType w:val="hybridMultilevel"/>
     <w:tmpl w:val="177EBBF0"/>
@@ -9043,7 +9888,7 @@
       </w:pPr>
     </w:lvl>
   </w:abstractNum>
-  <w:abstractNum w:abstractNumId="3" w15:restartNumberingAfterBreak="0">
+  <w:abstractNum w:abstractNumId="4" w15:restartNumberingAfterBreak="0">
     <w:nsid w:val="36947A7E"/>
     <w:multiLevelType w:val="hybridMultilevel"/>
     <w:tmpl w:val="9BE66552"/>
@@ -9132,7 +9977,7 @@
       </w:pPr>
     </w:lvl>
   </w:abstractNum>
-  <w:abstractNum w:abstractNumId="4" w15:restartNumberingAfterBreak="0">
+  <w:abstractNum w:abstractNumId="5" w15:restartNumberingAfterBreak="0">
     <w:nsid w:val="427A7C72"/>
     <w:multiLevelType w:val="hybridMultilevel"/>
     <w:tmpl w:val="E6084040"/>
@@ -9221,7 +10066,7 @@
       </w:pPr>
     </w:lvl>
   </w:abstractNum>
-  <w:abstractNum w:abstractNumId="5" w15:restartNumberingAfterBreak="0">
+  <w:abstractNum w:abstractNumId="6" w15:restartNumberingAfterBreak="0">
     <w:nsid w:val="44BD5AEC"/>
     <w:multiLevelType w:val="hybridMultilevel"/>
     <w:tmpl w:val="3BD0EA32"/>
@@ -9310,7 +10155,7 @@
       </w:pPr>
     </w:lvl>
   </w:abstractNum>
-  <w:abstractNum w:abstractNumId="6" w15:restartNumberingAfterBreak="0">
+  <w:abstractNum w:abstractNumId="7" w15:restartNumberingAfterBreak="0">
     <w:nsid w:val="62DC4F39"/>
     <w:multiLevelType w:val="hybridMultilevel"/>
     <w:tmpl w:val="F6DABE78"/>
@@ -9399,7 +10244,7 @@
       </w:pPr>
     </w:lvl>
   </w:abstractNum>
-  <w:abstractNum w:abstractNumId="7" w15:restartNumberingAfterBreak="0">
+  <w:abstractNum w:abstractNumId="8" w15:restartNumberingAfterBreak="0">
     <w:nsid w:val="725626F3"/>
     <w:multiLevelType w:val="hybridMultilevel"/>
     <w:tmpl w:val="9AFE92F2"/>
@@ -9488,7 +10333,7 @@
       </w:pPr>
     </w:lvl>
   </w:abstractNum>
-  <w:abstractNum w:abstractNumId="8" w15:restartNumberingAfterBreak="0">
+  <w:abstractNum w:abstractNumId="9" w15:restartNumberingAfterBreak="0">
     <w:nsid w:val="75690A80"/>
     <w:multiLevelType w:val="hybridMultilevel"/>
     <w:tmpl w:val="021C278C"/>
@@ -9578,31 +10423,34 @@
     </w:lvl>
   </w:abstractNum>
   <w:num w:numId="1" w16cid:durableId="1345934359">
-    <w:abstractNumId w:val="7"/>
+    <w:abstractNumId w:val="8"/>
   </w:num>
   <w:num w:numId="2" w16cid:durableId="1497959841">
-    <w:abstractNumId w:val="8"/>
+    <w:abstractNumId w:val="9"/>
   </w:num>
   <w:num w:numId="3" w16cid:durableId="1992363011">
-    <w:abstractNumId w:val="2"/>
+    <w:abstractNumId w:val="3"/>
   </w:num>
   <w:num w:numId="4" w16cid:durableId="74129623">
     <w:abstractNumId w:val="1"/>
   </w:num>
   <w:num w:numId="5" w16cid:durableId="1190098861">
-    <w:abstractNumId w:val="4"/>
+    <w:abstractNumId w:val="5"/>
   </w:num>
   <w:num w:numId="6" w16cid:durableId="2006207271">
-    <w:abstractNumId w:val="3"/>
+    <w:abstractNumId w:val="4"/>
   </w:num>
   <w:num w:numId="7" w16cid:durableId="1620648584">
     <w:abstractNumId w:val="0"/>
   </w:num>
   <w:num w:numId="8" w16cid:durableId="622619612">
-    <w:abstractNumId w:val="5"/>
+    <w:abstractNumId w:val="6"/>
   </w:num>
   <w:num w:numId="9" w16cid:durableId="577322054">
-    <w:abstractNumId w:val="6"/>
+    <w:abstractNumId w:val="7"/>
+  </w:num>
+  <w:num w:numId="10" w16cid:durableId="1098914953">
+    <w:abstractNumId w:val="2"/>
   </w:num>
 </w:numbering>
 </file>
@@ -10360,6 +11208,8 @@
   <w:rsids>
     <w:rsidRoot w:val="00982170"/>
     <w:rsid w:val="00043539"/>
+    <w:rsid w:val="00267CE4"/>
+    <w:rsid w:val="006A64DA"/>
     <w:rsid w:val="00982170"/>
   </w:rsids>
   <m:mathPr>

</xml_diff>